<commit_message>
Ajouts ressources design report
</commit_message>
<xml_diff>
--- a/DS_Design Report/Organisation pour le design.docx
+++ b/DS_Design Report/Organisation pour le design.docx
@@ -8,6 +8,7 @@
         <w:jc w:val="both"/>
         <w:rPr>
           <w:rStyle w:val="Accentuation"/>
+          <w:rFonts w:ascii="Open Sans" w:hAnsi="Open Sans" w:cs="Open Sans"/>
           <w:lang w:eastAsia="fr-FR"/>
         </w:rPr>
       </w:pPr>
@@ -26,7 +27,7 @@
       <w:pPr>
         <w:spacing w:after="0" w:line="240" w:lineRule="auto"/>
         <w:rPr>
-          <w:rFonts w:ascii="Times New Roman" w:eastAsia="Times New Roman" w:hAnsi="Times New Roman" w:cs="Times New Roman"/>
+          <w:rFonts w:ascii="Open Sans" w:eastAsia="Times New Roman" w:hAnsi="Open Sans" w:cs="Open Sans"/>
           <w:sz w:val="24"/>
           <w:szCs w:val="24"/>
           <w:lang w:eastAsia="fr-FR"/>
@@ -63,23 +64,7 @@
           <w:color w:val="000000"/>
           <w:lang w:eastAsia="fr-FR"/>
         </w:rPr>
-        <w:t>assur</w:t>
-      </w:r>
-      <w:r>
-        <w:rPr>
-          <w:rFonts w:ascii="Open Sans" w:eastAsia="Times New Roman" w:hAnsi="Open Sans" w:cs="Open Sans"/>
-          <w:color w:val="000000"/>
-          <w:lang w:eastAsia="fr-FR"/>
-        </w:rPr>
-        <w:t>er</w:t>
-      </w:r>
-      <w:r>
-        <w:rPr>
-          <w:rFonts w:ascii="Open Sans" w:eastAsia="Times New Roman" w:hAnsi="Open Sans" w:cs="Open Sans"/>
-          <w:color w:val="000000"/>
-          <w:lang w:eastAsia="fr-FR"/>
-        </w:rPr>
-        <w:t>ont</w:t>
+        <w:t>assureront</w:t>
       </w:r>
       <w:r>
         <w:rPr>
@@ -192,7 +177,7 @@
       <w:pPr>
         <w:spacing w:after="0" w:line="240" w:lineRule="auto"/>
         <w:rPr>
-          <w:rFonts w:ascii="Times New Roman" w:eastAsia="Times New Roman" w:hAnsi="Times New Roman" w:cs="Times New Roman"/>
+          <w:rFonts w:ascii="Open Sans" w:eastAsia="Times New Roman" w:hAnsi="Open Sans" w:cs="Open Sans"/>
           <w:sz w:val="24"/>
           <w:szCs w:val="24"/>
           <w:lang w:eastAsia="fr-FR"/>
@@ -204,7 +189,7 @@
         <w:spacing w:after="0" w:line="240" w:lineRule="auto"/>
         <w:jc w:val="both"/>
         <w:rPr>
-          <w:rFonts w:ascii="Times New Roman" w:eastAsia="Times New Roman" w:hAnsi="Times New Roman" w:cs="Times New Roman"/>
+          <w:rFonts w:ascii="Open Sans" w:eastAsia="Times New Roman" w:hAnsi="Open Sans" w:cs="Open Sans"/>
           <w:sz w:val="24"/>
           <w:szCs w:val="24"/>
           <w:lang w:eastAsia="fr-FR"/>
@@ -452,47 +437,7 @@
           <w:color w:val="000000"/>
           <w:lang w:eastAsia="fr-FR"/>
         </w:rPr>
-        <w:t>Fixer les DS par département</w:t>
-      </w:r>
-      <w:r>
-        <w:rPr>
-          <w:rFonts w:ascii="Open Sans" w:eastAsia="Times New Roman" w:hAnsi="Open Sans" w:cs="Open Sans"/>
-          <w:color w:val="000000"/>
-          <w:lang w:eastAsia="fr-FR"/>
-        </w:rPr>
-        <w:t xml:space="preserve"> et leur rédacteur</w:t>
-      </w:r>
-      <w:r>
-        <w:rPr>
-          <w:rFonts w:ascii="Open Sans" w:eastAsia="Times New Roman" w:hAnsi="Open Sans" w:cs="Open Sans"/>
-          <w:color w:val="000000"/>
-          <w:lang w:eastAsia="fr-FR"/>
-        </w:rPr>
-        <w:t> (les chefs de département</w:t>
-      </w:r>
-      <w:r>
-        <w:rPr>
-          <w:rFonts w:ascii="Open Sans" w:eastAsia="Times New Roman" w:hAnsi="Open Sans" w:cs="Open Sans"/>
-          <w:color w:val="000000"/>
-          <w:lang w:eastAsia="fr-FR"/>
-        </w:rPr>
-        <w:t xml:space="preserve"> </w:t>
-      </w:r>
-      <w:r>
-        <w:rPr>
-          <w:rFonts w:ascii="Open Sans" w:eastAsia="Times New Roman" w:hAnsi="Open Sans" w:cs="Open Sans"/>
-          <w:color w:val="000000"/>
-          <w:lang w:eastAsia="fr-FR"/>
-        </w:rPr>
-        <w:t>et responsable design</w:t>
-      </w:r>
-      <w:r>
-        <w:rPr>
-          <w:rFonts w:ascii="Open Sans" w:eastAsia="Times New Roman" w:hAnsi="Open Sans" w:cs="Open Sans"/>
-          <w:color w:val="000000"/>
-          <w:lang w:eastAsia="fr-FR"/>
-        </w:rPr>
-        <w:t>)</w:t>
+        <w:t>Fixer les DS par département et leur rédacteur (les chefs de département et responsable design)</w:t>
       </w:r>
     </w:p>
     <w:p>
@@ -517,31 +462,7 @@
           <w:color w:val="000000"/>
           <w:lang w:eastAsia="fr-FR"/>
         </w:rPr>
-        <w:t xml:space="preserve">Commencer la rédaction du DR </w:t>
-      </w:r>
-      <w:r>
-        <w:rPr>
-          <w:rFonts w:ascii="Open Sans" w:eastAsia="Times New Roman" w:hAnsi="Open Sans" w:cs="Open Sans"/>
-          <w:color w:val="000000"/>
-          <w:lang w:eastAsia="fr-FR"/>
-        </w:rPr>
-        <w:t>(les chefs de département</w:t>
-      </w:r>
-      <w:r>
-        <w:rPr>
-          <w:rFonts w:ascii="Open Sans" w:eastAsia="Times New Roman" w:hAnsi="Open Sans" w:cs="Open Sans"/>
-          <w:color w:val="000000"/>
-          <w:lang w:eastAsia="fr-FR"/>
-        </w:rPr>
-        <w:t xml:space="preserve"> et responsable design</w:t>
-      </w:r>
-      <w:r>
-        <w:rPr>
-          <w:rFonts w:ascii="Open Sans" w:eastAsia="Times New Roman" w:hAnsi="Open Sans" w:cs="Open Sans"/>
-          <w:color w:val="000000"/>
-          <w:lang w:eastAsia="fr-FR"/>
-        </w:rPr>
-        <w:t>)</w:t>
+        <w:t>Commencer la rédaction du DR (les chefs de département et responsable design)</w:t>
       </w:r>
     </w:p>
     <w:p>
@@ -770,8 +691,6 @@
         </w:rPr>
         <w:t xml:space="preserve"> – 20/04</w:t>
       </w:r>
-      <w:bookmarkStart w:id="0" w:name="_GoBack"/>
-      <w:bookmarkEnd w:id="0"/>
       <w:r>
         <w:rPr>
           <w:rFonts w:ascii="Open Sans" w:eastAsia="Times New Roman" w:hAnsi="Open Sans" w:cs="Open Sans"/>
@@ -785,7 +704,7 @@
       <w:pPr>
         <w:spacing w:after="0" w:line="240" w:lineRule="auto"/>
         <w:rPr>
-          <w:rFonts w:ascii="Times New Roman" w:eastAsia="Times New Roman" w:hAnsi="Times New Roman" w:cs="Times New Roman"/>
+          <w:rFonts w:ascii="Open Sans" w:eastAsia="Times New Roman" w:hAnsi="Open Sans" w:cs="Open Sans"/>
           <w:sz w:val="24"/>
           <w:szCs w:val="24"/>
           <w:lang w:eastAsia="fr-FR"/>
@@ -797,7 +716,7 @@
         <w:spacing w:after="0" w:line="240" w:lineRule="auto"/>
         <w:jc w:val="both"/>
         <w:rPr>
-          <w:rFonts w:ascii="Times New Roman" w:eastAsia="Times New Roman" w:hAnsi="Times New Roman" w:cs="Times New Roman"/>
+          <w:rFonts w:ascii="Open Sans" w:eastAsia="Times New Roman" w:hAnsi="Open Sans" w:cs="Open Sans"/>
           <w:sz w:val="24"/>
           <w:szCs w:val="24"/>
           <w:lang w:eastAsia="fr-FR"/>
@@ -838,6 +757,14 @@
         </w:rPr>
         <w:t>Premier jet des textes pour le D</w:t>
       </w:r>
+      <w:r>
+        <w:rPr>
+          <w:rFonts w:ascii="Open Sans" w:eastAsia="Times New Roman" w:hAnsi="Open Sans" w:cs="Open Sans"/>
+          <w:color w:val="000000"/>
+          <w:lang w:eastAsia="fr-FR"/>
+        </w:rPr>
+        <w:t>R</w:t>
+      </w:r>
     </w:p>
     <w:p>
       <w:pPr>
@@ -995,7 +922,7 @@
       <w:pPr>
         <w:spacing w:after="0" w:line="240" w:lineRule="auto"/>
         <w:rPr>
-          <w:rFonts w:ascii="Times New Roman" w:eastAsia="Times New Roman" w:hAnsi="Times New Roman" w:cs="Times New Roman"/>
+          <w:rFonts w:ascii="Open Sans" w:eastAsia="Times New Roman" w:hAnsi="Open Sans" w:cs="Open Sans"/>
           <w:sz w:val="24"/>
           <w:szCs w:val="24"/>
           <w:lang w:eastAsia="fr-FR"/>
@@ -1007,7 +934,7 @@
         <w:spacing w:after="0" w:line="240" w:lineRule="auto"/>
         <w:jc w:val="both"/>
         <w:rPr>
-          <w:rFonts w:ascii="Times New Roman" w:eastAsia="Times New Roman" w:hAnsi="Times New Roman" w:cs="Times New Roman"/>
+          <w:rFonts w:ascii="Open Sans" w:eastAsia="Times New Roman" w:hAnsi="Open Sans" w:cs="Open Sans"/>
           <w:sz w:val="24"/>
           <w:szCs w:val="24"/>
           <w:lang w:eastAsia="fr-FR"/>
@@ -1132,7 +1059,7 @@
       <w:pPr>
         <w:spacing w:after="0" w:line="240" w:lineRule="auto"/>
         <w:rPr>
-          <w:rFonts w:ascii="Times New Roman" w:eastAsia="Times New Roman" w:hAnsi="Times New Roman" w:cs="Times New Roman"/>
+          <w:rFonts w:ascii="Open Sans" w:eastAsia="Times New Roman" w:hAnsi="Open Sans" w:cs="Open Sans"/>
           <w:sz w:val="24"/>
           <w:szCs w:val="24"/>
           <w:lang w:eastAsia="fr-FR"/>
@@ -1144,7 +1071,7 @@
         <w:spacing w:after="0" w:line="240" w:lineRule="auto"/>
         <w:jc w:val="both"/>
         <w:rPr>
-          <w:rFonts w:ascii="Times New Roman" w:eastAsia="Times New Roman" w:hAnsi="Times New Roman" w:cs="Times New Roman"/>
+          <w:rFonts w:ascii="Open Sans" w:eastAsia="Times New Roman" w:hAnsi="Open Sans" w:cs="Open Sans"/>
           <w:sz w:val="24"/>
           <w:szCs w:val="24"/>
           <w:lang w:eastAsia="fr-FR"/>
@@ -1262,6 +1189,7 @@
           <w:color w:val="FF0000"/>
           <w:lang w:eastAsia="fr-FR"/>
         </w:rPr>
+        <w:lastRenderedPageBreak/>
         <w:t>Réunion 3</w:t>
       </w:r>
     </w:p>
@@ -1269,7 +1197,7 @@
       <w:pPr>
         <w:spacing w:after="0" w:line="240" w:lineRule="auto"/>
         <w:rPr>
-          <w:rFonts w:ascii="Times New Roman" w:eastAsia="Times New Roman" w:hAnsi="Times New Roman" w:cs="Times New Roman"/>
+          <w:rFonts w:ascii="Open Sans" w:eastAsia="Times New Roman" w:hAnsi="Open Sans" w:cs="Open Sans"/>
           <w:sz w:val="24"/>
           <w:szCs w:val="24"/>
           <w:lang w:eastAsia="fr-FR"/>
@@ -1281,7 +1209,7 @@
         <w:spacing w:after="0" w:line="240" w:lineRule="auto"/>
         <w:jc w:val="both"/>
         <w:rPr>
-          <w:rFonts w:ascii="Times New Roman" w:eastAsia="Times New Roman" w:hAnsi="Times New Roman" w:cs="Times New Roman"/>
+          <w:rFonts w:ascii="Open Sans" w:eastAsia="Times New Roman" w:hAnsi="Open Sans" w:cs="Open Sans"/>
           <w:sz w:val="24"/>
           <w:szCs w:val="24"/>
           <w:lang w:eastAsia="fr-FR"/>
@@ -1377,7 +1305,1310 @@
         <w:t>Réunion 4</w:t>
       </w:r>
     </w:p>
-    <w:p/>
+    <w:p>
+      <w:pPr>
+        <w:rPr>
+          <w:rFonts w:ascii="Open Sans" w:hAnsi="Open Sans" w:cs="Open Sans"/>
+        </w:rPr>
+      </w:pPr>
+    </w:p>
+    <w:p>
+      <w:pPr>
+        <w:rPr>
+          <w:rFonts w:ascii="Open Sans" w:hAnsi="Open Sans" w:cs="Open Sans"/>
+          <w:b/>
+        </w:rPr>
+      </w:pPr>
+      <w:r>
+        <w:rPr>
+          <w:rFonts w:ascii="Open Sans" w:hAnsi="Open Sans" w:cs="Open Sans"/>
+          <w:b/>
+        </w:rPr>
+        <w:t xml:space="preserve">Organisation des présentations : </w:t>
+      </w:r>
+    </w:p>
+    <w:tbl>
+      <w:tblPr>
+        <w:tblStyle w:val="Grilledutableau"/>
+        <w:tblW w:w="0" w:type="auto"/>
+        <w:tblLook w:val="04A0" w:firstRow="1" w:lastRow="0" w:firstColumn="1" w:lastColumn="0" w:noHBand="0" w:noVBand="1"/>
+      </w:tblPr>
+      <w:tblGrid>
+        <w:gridCol w:w="1534"/>
+        <w:gridCol w:w="1384"/>
+        <w:gridCol w:w="6818"/>
+      </w:tblGrid>
+      <w:tr>
+        <w:tc>
+          <w:tcPr>
+            <w:tcW w:w="1555" w:type="dxa"/>
+            <w:shd w:val="clear" w:color="auto" w:fill="000000" w:themeFill="text1"/>
+          </w:tcPr>
+          <w:p>
+            <w:pPr>
+              <w:jc w:val="center"/>
+              <w:rPr>
+                <w:rFonts w:ascii="Open Sans" w:hAnsi="Open Sans" w:cs="Open Sans"/>
+              </w:rPr>
+            </w:pPr>
+            <w:r>
+              <w:rPr>
+                <w:rFonts w:ascii="Open Sans" w:hAnsi="Open Sans" w:cs="Open Sans"/>
+              </w:rPr>
+              <w:t>Qui ?</w:t>
+            </w:r>
+          </w:p>
+        </w:tc>
+        <w:tc>
+          <w:tcPr>
+            <w:tcW w:w="1164" w:type="dxa"/>
+            <w:shd w:val="clear" w:color="auto" w:fill="000000" w:themeFill="text1"/>
+          </w:tcPr>
+          <w:p>
+            <w:pPr>
+              <w:jc w:val="center"/>
+              <w:rPr>
+                <w:rFonts w:ascii="Open Sans" w:hAnsi="Open Sans" w:cs="Open Sans"/>
+              </w:rPr>
+            </w:pPr>
+            <w:r>
+              <w:rPr>
+                <w:rFonts w:ascii="Open Sans" w:hAnsi="Open Sans" w:cs="Open Sans"/>
+              </w:rPr>
+              <w:t>Quand ?</w:t>
+            </w:r>
+          </w:p>
+        </w:tc>
+        <w:tc>
+          <w:tcPr>
+            <w:tcW w:w="6945" w:type="dxa"/>
+            <w:shd w:val="clear" w:color="auto" w:fill="000000" w:themeFill="text1"/>
+          </w:tcPr>
+          <w:p>
+            <w:pPr>
+              <w:jc w:val="center"/>
+              <w:rPr>
+                <w:rFonts w:ascii="Open Sans" w:hAnsi="Open Sans" w:cs="Open Sans"/>
+              </w:rPr>
+            </w:pPr>
+            <w:r>
+              <w:rPr>
+                <w:rFonts w:ascii="Open Sans" w:hAnsi="Open Sans" w:cs="Open Sans"/>
+              </w:rPr>
+              <w:t>Quoi ?</w:t>
+            </w:r>
+          </w:p>
+        </w:tc>
+      </w:tr>
+      <w:tr>
+        <w:tc>
+          <w:tcPr>
+            <w:tcW w:w="1555" w:type="dxa"/>
+          </w:tcPr>
+          <w:p>
+            <w:pPr>
+              <w:rPr>
+                <w:rFonts w:ascii="Open Sans" w:hAnsi="Open Sans" w:cs="Open Sans"/>
+              </w:rPr>
+            </w:pPr>
+            <w:r>
+              <w:rPr>
+                <w:rFonts w:ascii="Open Sans" w:hAnsi="Open Sans" w:cs="Open Sans"/>
+                <w:b/>
+                <w:color w:val="FF0000"/>
+              </w:rPr>
+              <w:t>ABR</w:t>
+            </w:r>
+            <w:r>
+              <w:rPr>
+                <w:rFonts w:ascii="Open Sans" w:hAnsi="Open Sans" w:cs="Open Sans"/>
+              </w:rPr>
+              <w:t xml:space="preserve"> &amp; </w:t>
+            </w:r>
+            <w:r>
+              <w:rPr>
+                <w:rFonts w:ascii="Open Sans" w:hAnsi="Open Sans" w:cs="Open Sans"/>
+                <w:b/>
+                <w:color w:val="FF0000"/>
+              </w:rPr>
+              <w:t>APU</w:t>
+            </w:r>
+          </w:p>
+        </w:tc>
+        <w:tc>
+          <w:tcPr>
+            <w:tcW w:w="1164" w:type="dxa"/>
+          </w:tcPr>
+          <w:p>
+            <w:pPr>
+              <w:rPr>
+                <w:rFonts w:ascii="Open Sans" w:hAnsi="Open Sans" w:cs="Open Sans"/>
+              </w:rPr>
+            </w:pPr>
+            <w:r>
+              <w:rPr>
+                <w:rFonts w:ascii="Open Sans" w:hAnsi="Open Sans" w:cs="Open Sans"/>
+              </w:rPr>
+              <w:t>04</w:t>
+            </w:r>
+            <w:r>
+              <w:rPr>
+                <w:rFonts w:ascii="Open Sans" w:hAnsi="Open Sans" w:cs="Open Sans"/>
+              </w:rPr>
+              <w:t>/0</w:t>
+            </w:r>
+            <w:r>
+              <w:rPr>
+                <w:rFonts w:ascii="Open Sans" w:hAnsi="Open Sans" w:cs="Open Sans"/>
+              </w:rPr>
+              <w:t>5</w:t>
+            </w:r>
+            <w:r>
+              <w:rPr>
+                <w:rFonts w:ascii="Open Sans" w:hAnsi="Open Sans" w:cs="Open Sans"/>
+              </w:rPr>
+              <w:t>/2019</w:t>
+            </w:r>
+          </w:p>
+        </w:tc>
+        <w:tc>
+          <w:tcPr>
+            <w:tcW w:w="6945" w:type="dxa"/>
+          </w:tcPr>
+          <w:p>
+            <w:pPr>
+              <w:rPr>
+                <w:rFonts w:ascii="Open Sans" w:hAnsi="Open Sans" w:cs="Open Sans"/>
+              </w:rPr>
+            </w:pPr>
+            <w:r>
+              <w:rPr>
+                <w:rFonts w:ascii="Open Sans" w:hAnsi="Open Sans" w:cs="Open Sans"/>
+              </w:rPr>
+              <w:t xml:space="preserve">A-Arms &amp; Wheel </w:t>
+            </w:r>
+            <w:proofErr w:type="spellStart"/>
+            <w:r>
+              <w:rPr>
+                <w:rFonts w:ascii="Open Sans" w:hAnsi="Open Sans" w:cs="Open Sans"/>
+              </w:rPr>
+              <w:t>Assembly</w:t>
+            </w:r>
+            <w:proofErr w:type="spellEnd"/>
+          </w:p>
+        </w:tc>
+      </w:tr>
+      <w:tr>
+        <w:tc>
+          <w:tcPr>
+            <w:tcW w:w="1555" w:type="dxa"/>
+          </w:tcPr>
+          <w:p>
+            <w:pPr>
+              <w:rPr>
+                <w:rFonts w:ascii="Open Sans" w:hAnsi="Open Sans" w:cs="Open Sans"/>
+                <w:b/>
+                <w:color w:val="0070C0"/>
+              </w:rPr>
+            </w:pPr>
+            <w:r>
+              <w:rPr>
+                <w:rFonts w:ascii="Open Sans" w:hAnsi="Open Sans" w:cs="Open Sans"/>
+                <w:b/>
+                <w:color w:val="0070C0"/>
+              </w:rPr>
+              <w:t>GTE</w:t>
+            </w:r>
+          </w:p>
+        </w:tc>
+        <w:tc>
+          <w:tcPr>
+            <w:tcW w:w="1164" w:type="dxa"/>
+          </w:tcPr>
+          <w:p>
+            <w:pPr>
+              <w:rPr>
+                <w:rFonts w:ascii="Open Sans" w:hAnsi="Open Sans" w:cs="Open Sans"/>
+              </w:rPr>
+            </w:pPr>
+          </w:p>
+        </w:tc>
+        <w:tc>
+          <w:tcPr>
+            <w:tcW w:w="6945" w:type="dxa"/>
+          </w:tcPr>
+          <w:p>
+            <w:pPr>
+              <w:rPr>
+                <w:rFonts w:ascii="Open Sans" w:hAnsi="Open Sans" w:cs="Open Sans"/>
+              </w:rPr>
+            </w:pPr>
+            <w:proofErr w:type="spellStart"/>
+            <w:r>
+              <w:rPr>
+                <w:rFonts w:ascii="Open Sans" w:hAnsi="Open Sans" w:cs="Open Sans"/>
+              </w:rPr>
+              <w:t>Steering</w:t>
+            </w:r>
+            <w:proofErr w:type="spellEnd"/>
+            <w:r>
+              <w:rPr>
+                <w:rFonts w:ascii="Open Sans" w:hAnsi="Open Sans" w:cs="Open Sans"/>
+              </w:rPr>
+              <w:t xml:space="preserve"> system</w:t>
+            </w:r>
+          </w:p>
+        </w:tc>
+      </w:tr>
+      <w:tr>
+        <w:tc>
+          <w:tcPr>
+            <w:tcW w:w="1555" w:type="dxa"/>
+          </w:tcPr>
+          <w:p>
+            <w:pPr>
+              <w:rPr>
+                <w:rFonts w:ascii="Open Sans" w:hAnsi="Open Sans" w:cs="Open Sans"/>
+                <w:b/>
+                <w:color w:val="0070C0"/>
+              </w:rPr>
+            </w:pPr>
+            <w:r>
+              <w:rPr>
+                <w:rFonts w:ascii="Open Sans" w:hAnsi="Open Sans" w:cs="Open Sans"/>
+                <w:b/>
+                <w:color w:val="FF0000"/>
+              </w:rPr>
+              <w:t>GTI</w:t>
+            </w:r>
+            <w:r>
+              <w:rPr>
+                <w:rFonts w:ascii="Open Sans" w:hAnsi="Open Sans" w:cs="Open Sans"/>
+                <w:b/>
+                <w:color w:val="0070C0"/>
+              </w:rPr>
+              <w:t xml:space="preserve"> </w:t>
+            </w:r>
+            <w:r>
+              <w:rPr>
+                <w:rFonts w:ascii="Open Sans" w:hAnsi="Open Sans" w:cs="Open Sans"/>
+              </w:rPr>
+              <w:t>&amp;</w:t>
+            </w:r>
+            <w:r>
+              <w:rPr>
+                <w:rFonts w:ascii="Open Sans" w:hAnsi="Open Sans" w:cs="Open Sans"/>
+                <w:b/>
+                <w:color w:val="0070C0"/>
+              </w:rPr>
+              <w:t xml:space="preserve"> BAT</w:t>
+            </w:r>
+          </w:p>
+        </w:tc>
+        <w:tc>
+          <w:tcPr>
+            <w:tcW w:w="1164" w:type="dxa"/>
+          </w:tcPr>
+          <w:p>
+            <w:pPr>
+              <w:rPr>
+                <w:rFonts w:ascii="Open Sans" w:hAnsi="Open Sans" w:cs="Open Sans"/>
+              </w:rPr>
+            </w:pPr>
+          </w:p>
+        </w:tc>
+        <w:tc>
+          <w:tcPr>
+            <w:tcW w:w="6945" w:type="dxa"/>
+          </w:tcPr>
+          <w:p>
+            <w:pPr>
+              <w:rPr>
+                <w:rFonts w:ascii="Open Sans" w:hAnsi="Open Sans" w:cs="Open Sans"/>
+              </w:rPr>
+            </w:pPr>
+            <w:proofErr w:type="spellStart"/>
+            <w:r>
+              <w:rPr>
+                <w:rFonts w:ascii="Open Sans" w:hAnsi="Open Sans" w:cs="Open Sans"/>
+              </w:rPr>
+              <w:t>Electrical</w:t>
+            </w:r>
+            <w:proofErr w:type="spellEnd"/>
+            <w:r>
+              <w:rPr>
+                <w:rFonts w:ascii="Open Sans" w:hAnsi="Open Sans" w:cs="Open Sans"/>
+              </w:rPr>
+              <w:t xml:space="preserve"> and data acquisition</w:t>
+            </w:r>
+          </w:p>
+        </w:tc>
+      </w:tr>
+      <w:tr>
+        <w:tc>
+          <w:tcPr>
+            <w:tcW w:w="1555" w:type="dxa"/>
+          </w:tcPr>
+          <w:p>
+            <w:pPr>
+              <w:rPr>
+                <w:rFonts w:ascii="Open Sans" w:hAnsi="Open Sans" w:cs="Open Sans"/>
+                <w:b/>
+              </w:rPr>
+            </w:pPr>
+            <w:r>
+              <w:rPr>
+                <w:rFonts w:ascii="Open Sans" w:hAnsi="Open Sans" w:cs="Open Sans"/>
+                <w:b/>
+                <w:color w:val="0070C0"/>
+              </w:rPr>
+              <w:t>MPL</w:t>
+            </w:r>
+          </w:p>
+        </w:tc>
+        <w:tc>
+          <w:tcPr>
+            <w:tcW w:w="1164" w:type="dxa"/>
+          </w:tcPr>
+          <w:p>
+            <w:pPr>
+              <w:rPr>
+                <w:rFonts w:ascii="Open Sans" w:hAnsi="Open Sans" w:cs="Open Sans"/>
+              </w:rPr>
+            </w:pPr>
+            <w:r>
+              <w:rPr>
+                <w:rFonts w:ascii="Open Sans" w:hAnsi="Open Sans" w:cs="Open Sans"/>
+              </w:rPr>
+              <w:t>06</w:t>
+            </w:r>
+            <w:bookmarkStart w:id="0" w:name="_GoBack"/>
+            <w:bookmarkEnd w:id="0"/>
+            <w:r>
+              <w:rPr>
+                <w:rFonts w:ascii="Open Sans" w:hAnsi="Open Sans" w:cs="Open Sans"/>
+              </w:rPr>
+              <w:t>/0</w:t>
+            </w:r>
+            <w:r>
+              <w:rPr>
+                <w:rFonts w:ascii="Open Sans" w:hAnsi="Open Sans" w:cs="Open Sans"/>
+              </w:rPr>
+              <w:t>5</w:t>
+            </w:r>
+            <w:r>
+              <w:rPr>
+                <w:rFonts w:ascii="Open Sans" w:hAnsi="Open Sans" w:cs="Open Sans"/>
+              </w:rPr>
+              <w:t>/2019</w:t>
+            </w:r>
+          </w:p>
+        </w:tc>
+        <w:tc>
+          <w:tcPr>
+            <w:tcW w:w="6945" w:type="dxa"/>
+          </w:tcPr>
+          <w:p>
+            <w:pPr>
+              <w:rPr>
+                <w:rFonts w:ascii="Open Sans" w:hAnsi="Open Sans" w:cs="Open Sans"/>
+              </w:rPr>
+            </w:pPr>
+            <w:proofErr w:type="spellStart"/>
+            <w:r>
+              <w:rPr>
+                <w:rFonts w:ascii="Open Sans" w:hAnsi="Open Sans" w:cs="Open Sans"/>
+              </w:rPr>
+              <w:t>Mecamaster</w:t>
+            </w:r>
+            <w:proofErr w:type="spellEnd"/>
+            <w:r>
+              <w:rPr>
+                <w:rFonts w:ascii="Open Sans" w:hAnsi="Open Sans" w:cs="Open Sans"/>
+              </w:rPr>
+              <w:t xml:space="preserve"> – </w:t>
+            </w:r>
+            <w:proofErr w:type="spellStart"/>
+            <w:r>
+              <w:rPr>
+                <w:rFonts w:ascii="Open Sans" w:hAnsi="Open Sans" w:cs="Open Sans"/>
+              </w:rPr>
+              <w:t>Load</w:t>
+            </w:r>
+            <w:proofErr w:type="spellEnd"/>
+            <w:r>
+              <w:rPr>
+                <w:rFonts w:ascii="Open Sans" w:hAnsi="Open Sans" w:cs="Open Sans"/>
+              </w:rPr>
+              <w:t xml:space="preserve"> cases</w:t>
+            </w:r>
+          </w:p>
+        </w:tc>
+      </w:tr>
+      <w:tr>
+        <w:tc>
+          <w:tcPr>
+            <w:tcW w:w="1555" w:type="dxa"/>
+          </w:tcPr>
+          <w:p>
+            <w:pPr>
+              <w:rPr>
+                <w:rFonts w:ascii="Open Sans" w:hAnsi="Open Sans" w:cs="Open Sans"/>
+              </w:rPr>
+            </w:pPr>
+            <w:r>
+              <w:rPr>
+                <w:rFonts w:ascii="Open Sans" w:hAnsi="Open Sans" w:cs="Open Sans"/>
+                <w:b/>
+                <w:color w:val="0070C0"/>
+              </w:rPr>
+              <w:t>MPY</w:t>
+            </w:r>
+          </w:p>
+        </w:tc>
+        <w:tc>
+          <w:tcPr>
+            <w:tcW w:w="1164" w:type="dxa"/>
+          </w:tcPr>
+          <w:p>
+            <w:pPr>
+              <w:rPr>
+                <w:rFonts w:ascii="Open Sans" w:hAnsi="Open Sans" w:cs="Open Sans"/>
+              </w:rPr>
+            </w:pPr>
+          </w:p>
+        </w:tc>
+        <w:tc>
+          <w:tcPr>
+            <w:tcW w:w="6945" w:type="dxa"/>
+          </w:tcPr>
+          <w:p>
+            <w:pPr>
+              <w:rPr>
+                <w:rFonts w:ascii="Open Sans" w:hAnsi="Open Sans" w:cs="Open Sans"/>
+              </w:rPr>
+            </w:pPr>
+            <w:proofErr w:type="spellStart"/>
+            <w:r>
+              <w:rPr>
+                <w:rFonts w:ascii="Open Sans" w:hAnsi="Open Sans" w:cs="Open Sans"/>
+              </w:rPr>
+              <w:t>Secondary</w:t>
+            </w:r>
+            <w:proofErr w:type="spellEnd"/>
+            <w:r>
+              <w:rPr>
+                <w:rFonts w:ascii="Open Sans" w:hAnsi="Open Sans" w:cs="Open Sans"/>
+              </w:rPr>
+              <w:t xml:space="preserve"> </w:t>
+            </w:r>
+            <w:proofErr w:type="spellStart"/>
+            <w:r>
+              <w:rPr>
+                <w:rFonts w:ascii="Open Sans" w:hAnsi="Open Sans" w:cs="Open Sans"/>
+              </w:rPr>
+              <w:t>drivetrain</w:t>
+            </w:r>
+            <w:proofErr w:type="spellEnd"/>
+          </w:p>
+        </w:tc>
+      </w:tr>
+      <w:tr>
+        <w:tc>
+          <w:tcPr>
+            <w:tcW w:w="1555" w:type="dxa"/>
+          </w:tcPr>
+          <w:p>
+            <w:pPr>
+              <w:rPr>
+                <w:rFonts w:ascii="Open Sans" w:hAnsi="Open Sans" w:cs="Open Sans"/>
+              </w:rPr>
+            </w:pPr>
+            <w:r>
+              <w:rPr>
+                <w:rFonts w:ascii="Open Sans" w:hAnsi="Open Sans" w:cs="Open Sans"/>
+                <w:b/>
+                <w:color w:val="0070C0"/>
+              </w:rPr>
+              <w:t>PCT</w:t>
+            </w:r>
+          </w:p>
+        </w:tc>
+        <w:tc>
+          <w:tcPr>
+            <w:tcW w:w="1164" w:type="dxa"/>
+          </w:tcPr>
+          <w:p>
+            <w:pPr>
+              <w:rPr>
+                <w:rFonts w:ascii="Open Sans" w:hAnsi="Open Sans" w:cs="Open Sans"/>
+              </w:rPr>
+            </w:pPr>
+          </w:p>
+        </w:tc>
+        <w:tc>
+          <w:tcPr>
+            <w:tcW w:w="6945" w:type="dxa"/>
+          </w:tcPr>
+          <w:p>
+            <w:pPr>
+              <w:rPr>
+                <w:rFonts w:ascii="Open Sans" w:hAnsi="Open Sans" w:cs="Open Sans"/>
+              </w:rPr>
+            </w:pPr>
+            <w:r>
+              <w:rPr>
+                <w:rFonts w:ascii="Open Sans" w:hAnsi="Open Sans" w:cs="Open Sans"/>
+              </w:rPr>
+              <w:t>Suspension Conception</w:t>
+            </w:r>
+          </w:p>
+        </w:tc>
+      </w:tr>
+      <w:tr>
+        <w:tc>
+          <w:tcPr>
+            <w:tcW w:w="1555" w:type="dxa"/>
+          </w:tcPr>
+          <w:p>
+            <w:pPr>
+              <w:rPr>
+                <w:rFonts w:ascii="Open Sans" w:hAnsi="Open Sans" w:cs="Open Sans"/>
+              </w:rPr>
+            </w:pPr>
+            <w:r>
+              <w:rPr>
+                <w:rFonts w:ascii="Open Sans" w:hAnsi="Open Sans" w:cs="Open Sans"/>
+                <w:b/>
+                <w:color w:val="0070C0"/>
+              </w:rPr>
+              <w:t>EDP</w:t>
+            </w:r>
+          </w:p>
+        </w:tc>
+        <w:tc>
+          <w:tcPr>
+            <w:tcW w:w="1164" w:type="dxa"/>
+          </w:tcPr>
+          <w:p>
+            <w:pPr>
+              <w:rPr>
+                <w:rFonts w:ascii="Open Sans" w:hAnsi="Open Sans" w:cs="Open Sans"/>
+              </w:rPr>
+            </w:pPr>
+          </w:p>
+        </w:tc>
+        <w:tc>
+          <w:tcPr>
+            <w:tcW w:w="6945" w:type="dxa"/>
+          </w:tcPr>
+          <w:p>
+            <w:pPr>
+              <w:rPr>
+                <w:rFonts w:ascii="Open Sans" w:hAnsi="Open Sans" w:cs="Open Sans"/>
+              </w:rPr>
+            </w:pPr>
+            <w:proofErr w:type="spellStart"/>
+            <w:r>
+              <w:rPr>
+                <w:rFonts w:ascii="Open Sans" w:hAnsi="Open Sans" w:cs="Open Sans"/>
+              </w:rPr>
+              <w:t>Brake</w:t>
+            </w:r>
+            <w:proofErr w:type="spellEnd"/>
+            <w:r>
+              <w:rPr>
+                <w:rFonts w:ascii="Open Sans" w:hAnsi="Open Sans" w:cs="Open Sans"/>
+              </w:rPr>
+              <w:t xml:space="preserve"> </w:t>
+            </w:r>
+            <w:proofErr w:type="spellStart"/>
+            <w:r>
+              <w:rPr>
+                <w:rFonts w:ascii="Open Sans" w:hAnsi="Open Sans" w:cs="Open Sans"/>
+              </w:rPr>
+              <w:t>systems</w:t>
+            </w:r>
+            <w:proofErr w:type="spellEnd"/>
+            <w:r>
+              <w:rPr>
+                <w:rFonts w:ascii="Open Sans" w:hAnsi="Open Sans" w:cs="Open Sans"/>
+              </w:rPr>
+              <w:t xml:space="preserve"> &amp; ARB</w:t>
+            </w:r>
+          </w:p>
+        </w:tc>
+      </w:tr>
+      <w:tr>
+        <w:tc>
+          <w:tcPr>
+            <w:tcW w:w="1555" w:type="dxa"/>
+          </w:tcPr>
+          <w:p>
+            <w:pPr>
+              <w:rPr>
+                <w:rFonts w:ascii="Open Sans" w:hAnsi="Open Sans" w:cs="Open Sans"/>
+              </w:rPr>
+            </w:pPr>
+            <w:r>
+              <w:rPr>
+                <w:rFonts w:ascii="Open Sans" w:hAnsi="Open Sans" w:cs="Open Sans"/>
+                <w:b/>
+                <w:color w:val="0070C0"/>
+              </w:rPr>
+              <w:t>CEE</w:t>
+            </w:r>
+          </w:p>
+        </w:tc>
+        <w:tc>
+          <w:tcPr>
+            <w:tcW w:w="1164" w:type="dxa"/>
+          </w:tcPr>
+          <w:p>
+            <w:pPr>
+              <w:rPr>
+                <w:rFonts w:ascii="Open Sans" w:hAnsi="Open Sans" w:cs="Open Sans"/>
+              </w:rPr>
+            </w:pPr>
+          </w:p>
+        </w:tc>
+        <w:tc>
+          <w:tcPr>
+            <w:tcW w:w="6945" w:type="dxa"/>
+          </w:tcPr>
+          <w:p>
+            <w:pPr>
+              <w:rPr>
+                <w:rFonts w:ascii="Open Sans" w:hAnsi="Open Sans" w:cs="Open Sans"/>
+              </w:rPr>
+            </w:pPr>
+            <w:r>
+              <w:rPr>
+                <w:rFonts w:ascii="Open Sans" w:hAnsi="Open Sans" w:cs="Open Sans"/>
+              </w:rPr>
+              <w:t xml:space="preserve">Engine &amp; </w:t>
+            </w:r>
+            <w:proofErr w:type="spellStart"/>
+            <w:r>
+              <w:rPr>
+                <w:rFonts w:ascii="Open Sans" w:hAnsi="Open Sans" w:cs="Open Sans"/>
+              </w:rPr>
+              <w:t>Intake</w:t>
+            </w:r>
+            <w:proofErr w:type="spellEnd"/>
+            <w:r>
+              <w:rPr>
+                <w:rFonts w:ascii="Open Sans" w:hAnsi="Open Sans" w:cs="Open Sans"/>
+              </w:rPr>
+              <w:t xml:space="preserve"> &amp; </w:t>
+            </w:r>
+            <w:proofErr w:type="spellStart"/>
+            <w:r>
+              <w:rPr>
+                <w:rFonts w:ascii="Open Sans" w:hAnsi="Open Sans" w:cs="Open Sans"/>
+              </w:rPr>
+              <w:t>Exhaust</w:t>
+            </w:r>
+            <w:proofErr w:type="spellEnd"/>
+          </w:p>
+        </w:tc>
+      </w:tr>
+      <w:tr>
+        <w:tc>
+          <w:tcPr>
+            <w:tcW w:w="1555" w:type="dxa"/>
+          </w:tcPr>
+          <w:p>
+            <w:pPr>
+              <w:rPr>
+                <w:rFonts w:ascii="Open Sans" w:hAnsi="Open Sans" w:cs="Open Sans"/>
+              </w:rPr>
+            </w:pPr>
+            <w:r>
+              <w:rPr>
+                <w:rFonts w:ascii="Open Sans" w:hAnsi="Open Sans" w:cs="Open Sans"/>
+                <w:b/>
+                <w:color w:val="0070C0"/>
+              </w:rPr>
+              <w:t>RCS</w:t>
+            </w:r>
+          </w:p>
+        </w:tc>
+        <w:tc>
+          <w:tcPr>
+            <w:tcW w:w="1164" w:type="dxa"/>
+          </w:tcPr>
+          <w:p>
+            <w:pPr>
+              <w:rPr>
+                <w:rFonts w:ascii="Open Sans" w:hAnsi="Open Sans" w:cs="Open Sans"/>
+              </w:rPr>
+            </w:pPr>
+          </w:p>
+        </w:tc>
+        <w:tc>
+          <w:tcPr>
+            <w:tcW w:w="6945" w:type="dxa"/>
+          </w:tcPr>
+          <w:p>
+            <w:pPr>
+              <w:rPr>
+                <w:rFonts w:ascii="Open Sans" w:hAnsi="Open Sans" w:cs="Open Sans"/>
+              </w:rPr>
+            </w:pPr>
+            <w:r>
+              <w:rPr>
+                <w:rFonts w:ascii="Open Sans" w:hAnsi="Open Sans" w:cs="Open Sans"/>
+              </w:rPr>
+              <w:t xml:space="preserve">Frame &amp; </w:t>
+            </w:r>
+            <w:proofErr w:type="spellStart"/>
+            <w:r>
+              <w:rPr>
+                <w:rFonts w:ascii="Open Sans" w:hAnsi="Open Sans" w:cs="Open Sans"/>
+              </w:rPr>
+              <w:t>Ergonomy</w:t>
+            </w:r>
+            <w:proofErr w:type="spellEnd"/>
+          </w:p>
+        </w:tc>
+      </w:tr>
+      <w:tr>
+        <w:tc>
+          <w:tcPr>
+            <w:tcW w:w="1555" w:type="dxa"/>
+          </w:tcPr>
+          <w:p>
+            <w:pPr>
+              <w:rPr>
+                <w:rFonts w:ascii="Open Sans" w:hAnsi="Open Sans" w:cs="Open Sans"/>
+              </w:rPr>
+            </w:pPr>
+            <w:r>
+              <w:rPr>
+                <w:rFonts w:ascii="Open Sans" w:hAnsi="Open Sans" w:cs="Open Sans"/>
+                <w:b/>
+                <w:color w:val="0070C0"/>
+              </w:rPr>
+              <w:t>JKL</w:t>
+            </w:r>
+          </w:p>
+        </w:tc>
+        <w:tc>
+          <w:tcPr>
+            <w:tcW w:w="1164" w:type="dxa"/>
+          </w:tcPr>
+          <w:p>
+            <w:pPr>
+              <w:rPr>
+                <w:rFonts w:ascii="Open Sans" w:hAnsi="Open Sans" w:cs="Open Sans"/>
+              </w:rPr>
+            </w:pPr>
+          </w:p>
+        </w:tc>
+        <w:tc>
+          <w:tcPr>
+            <w:tcW w:w="6945" w:type="dxa"/>
+          </w:tcPr>
+          <w:p>
+            <w:pPr>
+              <w:rPr>
+                <w:rFonts w:ascii="Open Sans" w:hAnsi="Open Sans" w:cs="Open Sans"/>
+              </w:rPr>
+            </w:pPr>
+            <w:r>
+              <w:rPr>
+                <w:rFonts w:ascii="Open Sans" w:hAnsi="Open Sans" w:cs="Open Sans"/>
+              </w:rPr>
+              <w:t>Body (</w:t>
+            </w:r>
+            <w:proofErr w:type="spellStart"/>
+            <w:r>
+              <w:rPr>
+                <w:rFonts w:ascii="Open Sans" w:hAnsi="Open Sans" w:cs="Open Sans"/>
+              </w:rPr>
+              <w:t>Manufacturing</w:t>
+            </w:r>
+            <w:proofErr w:type="spellEnd"/>
+            <w:r>
+              <w:rPr>
+                <w:rFonts w:ascii="Open Sans" w:hAnsi="Open Sans" w:cs="Open Sans"/>
+              </w:rPr>
+              <w:t>)</w:t>
+            </w:r>
+          </w:p>
+        </w:tc>
+      </w:tr>
+    </w:tbl>
+    <w:p>
+      <w:pPr>
+        <w:rPr>
+          <w:rFonts w:ascii="Open Sans" w:hAnsi="Open Sans" w:cs="Open Sans"/>
+        </w:rPr>
+      </w:pPr>
+    </w:p>
+    <w:p>
+      <w:pPr>
+        <w:rPr>
+          <w:rFonts w:ascii="Open Sans" w:hAnsi="Open Sans" w:cs="Open Sans"/>
+        </w:rPr>
+      </w:pPr>
+    </w:p>
+    <w:p>
+      <w:pPr>
+        <w:rPr>
+          <w:rFonts w:ascii="Open Sans" w:hAnsi="Open Sans" w:cs="Open Sans"/>
+        </w:rPr>
+      </w:pPr>
+    </w:p>
+    <w:p>
+      <w:pPr>
+        <w:rPr>
+          <w:rFonts w:ascii="Open Sans" w:hAnsi="Open Sans" w:cs="Open Sans"/>
+        </w:rPr>
+      </w:pPr>
+    </w:p>
+    <w:p>
+      <w:pPr>
+        <w:rPr>
+          <w:rFonts w:ascii="Open Sans" w:hAnsi="Open Sans" w:cs="Open Sans"/>
+        </w:rPr>
+      </w:pPr>
+    </w:p>
+    <w:p>
+      <w:pPr>
+        <w:rPr>
+          <w:rFonts w:ascii="Open Sans" w:hAnsi="Open Sans" w:cs="Open Sans"/>
+        </w:rPr>
+      </w:pPr>
+    </w:p>
+    <w:p>
+      <w:pPr>
+        <w:rPr>
+          <w:rFonts w:ascii="Open Sans" w:hAnsi="Open Sans" w:cs="Open Sans"/>
+        </w:rPr>
+      </w:pPr>
+    </w:p>
+    <w:p>
+      <w:pPr>
+        <w:rPr>
+          <w:rFonts w:ascii="Open Sans" w:hAnsi="Open Sans" w:cs="Open Sans"/>
+        </w:rPr>
+      </w:pPr>
+    </w:p>
+    <w:p>
+      <w:pPr>
+        <w:rPr>
+          <w:rFonts w:ascii="Open Sans" w:hAnsi="Open Sans" w:cs="Open Sans"/>
+        </w:rPr>
+      </w:pPr>
+    </w:p>
+    <w:p>
+      <w:pPr>
+        <w:rPr>
+          <w:rFonts w:ascii="Open Sans" w:hAnsi="Open Sans" w:cs="Open Sans"/>
+        </w:rPr>
+      </w:pPr>
+    </w:p>
+    <w:p>
+      <w:pPr>
+        <w:rPr>
+          <w:rFonts w:ascii="Open Sans" w:hAnsi="Open Sans" w:cs="Open Sans"/>
+        </w:rPr>
+      </w:pPr>
+    </w:p>
+    <w:p>
+      <w:pPr>
+        <w:rPr>
+          <w:rFonts w:ascii="Open Sans" w:hAnsi="Open Sans" w:cs="Open Sans"/>
+        </w:rPr>
+      </w:pPr>
+    </w:p>
+    <w:p>
+      <w:pPr>
+        <w:rPr>
+          <w:rFonts w:ascii="Open Sans" w:hAnsi="Open Sans" w:cs="Open Sans"/>
+        </w:rPr>
+      </w:pPr>
+    </w:p>
+    <w:p>
+      <w:pPr>
+        <w:rPr>
+          <w:rFonts w:ascii="Open Sans" w:hAnsi="Open Sans" w:cs="Open Sans"/>
+        </w:rPr>
+      </w:pPr>
+    </w:p>
+    <w:p>
+      <w:pPr>
+        <w:rPr>
+          <w:rFonts w:ascii="Open Sans" w:hAnsi="Open Sans" w:cs="Open Sans"/>
+        </w:rPr>
+      </w:pPr>
+    </w:p>
+    <w:p>
+      <w:pPr>
+        <w:rPr>
+          <w:rFonts w:ascii="Open Sans" w:hAnsi="Open Sans" w:cs="Open Sans"/>
+        </w:rPr>
+      </w:pPr>
+    </w:p>
+    <w:p>
+      <w:pPr>
+        <w:rPr>
+          <w:rFonts w:ascii="Open Sans" w:hAnsi="Open Sans" w:cs="Open Sans"/>
+          <w:b/>
+        </w:rPr>
+      </w:pPr>
+      <w:r>
+        <w:rPr>
+          <w:rFonts w:ascii="Open Sans" w:hAnsi="Open Sans" w:cs="Open Sans"/>
+          <w:b/>
+        </w:rPr>
+        <w:lastRenderedPageBreak/>
+        <w:t>Template Design Report :</w:t>
+      </w:r>
+    </w:p>
+    <w:p>
+      <w:pPr>
+        <w:pStyle w:val="Paragraphedeliste"/>
+        <w:numPr>
+          <w:ilvl w:val="0"/>
+          <w:numId w:val="9"/>
+        </w:numPr>
+        <w:rPr>
+          <w:rFonts w:ascii="Open Sans" w:hAnsi="Open Sans" w:cs="Open Sans"/>
+        </w:rPr>
+      </w:pPr>
+      <w:r>
+        <w:rPr>
+          <w:rFonts w:ascii="Open Sans" w:hAnsi="Open Sans" w:cs="Open Sans"/>
+          <w:b/>
+        </w:rPr>
+        <w:t>Police :</w:t>
+      </w:r>
+      <w:r>
+        <w:rPr>
+          <w:rFonts w:ascii="Open Sans" w:hAnsi="Open Sans" w:cs="Open Sans"/>
+        </w:rPr>
+        <w:t xml:space="preserve"> Open Sans </w:t>
+      </w:r>
+    </w:p>
+    <w:p>
+      <w:pPr>
+        <w:pStyle w:val="Paragraphedeliste"/>
+        <w:numPr>
+          <w:ilvl w:val="0"/>
+          <w:numId w:val="9"/>
+        </w:numPr>
+        <w:rPr>
+          <w:rFonts w:ascii="Open Sans" w:hAnsi="Open Sans" w:cs="Open Sans"/>
+        </w:rPr>
+      </w:pPr>
+      <w:r>
+        <w:rPr>
+          <w:rFonts w:ascii="Open Sans" w:hAnsi="Open Sans" w:cs="Open Sans"/>
+          <w:b/>
+        </w:rPr>
+        <w:t>Taille :</w:t>
+      </w:r>
+      <w:r>
+        <w:rPr>
+          <w:rFonts w:ascii="Open Sans" w:hAnsi="Open Sans" w:cs="Open Sans"/>
+        </w:rPr>
+        <w:t xml:space="preserve"> </w:t>
+      </w:r>
+      <w:proofErr w:type="spellStart"/>
+      <w:r>
+        <w:rPr>
+          <w:rFonts w:ascii="Open Sans" w:hAnsi="Open Sans" w:cs="Open Sans"/>
+        </w:rPr>
+        <w:t>Sous titre</w:t>
+      </w:r>
+      <w:proofErr w:type="spellEnd"/>
+      <w:r>
+        <w:rPr>
+          <w:rFonts w:ascii="Open Sans" w:hAnsi="Open Sans" w:cs="Open Sans"/>
+        </w:rPr>
+        <w:t xml:space="preserve"> en 12 et texte en 10</w:t>
+      </w:r>
+    </w:p>
+    <w:p>
+      <w:pPr>
+        <w:rPr>
+          <w:rFonts w:ascii="Open Sans" w:hAnsi="Open Sans" w:cs="Open Sans"/>
+        </w:rPr>
+      </w:pPr>
+    </w:p>
+    <w:p>
+      <w:pPr>
+        <w:rPr>
+          <w:rFonts w:ascii="Open Sans" w:hAnsi="Open Sans" w:cs="Open Sans"/>
+        </w:rPr>
+      </w:pPr>
+    </w:p>
+    <w:p>
+      <w:pPr>
+        <w:rPr>
+          <w:rFonts w:ascii="Open Sans" w:hAnsi="Open Sans" w:cs="Open Sans"/>
+        </w:rPr>
+      </w:pPr>
+    </w:p>
+    <w:p>
+      <w:pPr>
+        <w:rPr>
+          <w:rFonts w:ascii="Open Sans" w:hAnsi="Open Sans" w:cs="Open Sans"/>
+        </w:rPr>
+      </w:pPr>
+    </w:p>
+    <w:p>
+      <w:pPr>
+        <w:rPr>
+          <w:rFonts w:ascii="Open Sans" w:hAnsi="Open Sans" w:cs="Open Sans"/>
+        </w:rPr>
+      </w:pPr>
+    </w:p>
+    <w:p>
+      <w:pPr>
+        <w:rPr>
+          <w:rFonts w:ascii="Open Sans" w:hAnsi="Open Sans" w:cs="Open Sans"/>
+        </w:rPr>
+      </w:pPr>
+    </w:p>
+    <w:p>
+      <w:pPr>
+        <w:rPr>
+          <w:rFonts w:ascii="Open Sans" w:hAnsi="Open Sans" w:cs="Open Sans"/>
+          <w:b/>
+        </w:rPr>
+      </w:pPr>
+      <w:r>
+        <w:rPr>
+          <w:rFonts w:ascii="Open Sans" w:hAnsi="Open Sans" w:cs="Open Sans"/>
+          <w:b/>
+        </w:rPr>
+        <w:t xml:space="preserve">Organisation du FS Blanc : </w:t>
+      </w:r>
+    </w:p>
+    <w:p>
+      <w:pPr>
+        <w:rPr>
+          <w:rFonts w:ascii="Open Sans" w:hAnsi="Open Sans" w:cs="Open Sans"/>
+        </w:rPr>
+      </w:pPr>
+      <w:r>
+        <w:rPr>
+          <w:rFonts w:ascii="Open Sans" w:hAnsi="Open Sans" w:cs="Open Sans"/>
+        </w:rPr>
+        <w:t>Il faut inviter les académiciens et 3As dispo le plus rapidement possible.</w:t>
+      </w:r>
+    </w:p>
+    <w:p>
+      <w:pPr>
+        <w:pStyle w:val="Paragraphedeliste"/>
+        <w:numPr>
+          <w:ilvl w:val="0"/>
+          <w:numId w:val="8"/>
+        </w:numPr>
+        <w:rPr>
+          <w:rFonts w:ascii="Open Sans" w:hAnsi="Open Sans" w:cs="Open Sans"/>
+        </w:rPr>
+      </w:pPr>
+      <w:r>
+        <w:rPr>
+          <w:rFonts w:ascii="Open Sans" w:hAnsi="Open Sans" w:cs="Open Sans"/>
+          <w:b/>
+        </w:rPr>
+        <w:t>Quand ?</w:t>
+      </w:r>
+      <w:r>
+        <w:rPr>
+          <w:rFonts w:ascii="Open Sans" w:hAnsi="Open Sans" w:cs="Open Sans"/>
+        </w:rPr>
+        <w:t xml:space="preserve"> 7 &amp; 8 Juin 2019</w:t>
+      </w:r>
+    </w:p>
+    <w:p>
+      <w:pPr>
+        <w:pStyle w:val="Paragraphedeliste"/>
+        <w:numPr>
+          <w:ilvl w:val="0"/>
+          <w:numId w:val="8"/>
+        </w:numPr>
+        <w:rPr>
+          <w:rFonts w:ascii="Open Sans" w:hAnsi="Open Sans" w:cs="Open Sans"/>
+        </w:rPr>
+      </w:pPr>
+      <w:r>
+        <w:rPr>
+          <w:rFonts w:ascii="Open Sans" w:hAnsi="Open Sans" w:cs="Open Sans"/>
+          <w:b/>
+        </w:rPr>
+        <w:t>Où ?</w:t>
+      </w:r>
+      <w:r>
+        <w:rPr>
+          <w:rFonts w:ascii="Open Sans" w:hAnsi="Open Sans" w:cs="Open Sans"/>
+        </w:rPr>
+        <w:t xml:space="preserve"> Saint Priest Piste Volvo </w:t>
+      </w:r>
+    </w:p>
+    <w:p>
+      <w:pPr>
+        <w:pStyle w:val="Paragraphedeliste"/>
+        <w:numPr>
+          <w:ilvl w:val="0"/>
+          <w:numId w:val="8"/>
+        </w:numPr>
+        <w:rPr>
+          <w:rFonts w:ascii="Open Sans" w:hAnsi="Open Sans" w:cs="Open Sans"/>
+        </w:rPr>
+      </w:pPr>
+      <w:r>
+        <w:rPr>
+          <w:rFonts w:ascii="Open Sans" w:hAnsi="Open Sans" w:cs="Open Sans"/>
+          <w:b/>
+        </w:rPr>
+        <w:t>Quoi ?</w:t>
+      </w:r>
+      <w:r>
+        <w:rPr>
+          <w:rFonts w:ascii="Open Sans" w:hAnsi="Open Sans" w:cs="Open Sans"/>
+        </w:rPr>
+        <w:t xml:space="preserve"> 1</w:t>
+      </w:r>
+      <w:r>
+        <w:rPr>
+          <w:rFonts w:ascii="Open Sans" w:hAnsi="Open Sans" w:cs="Open Sans"/>
+          <w:vertAlign w:val="superscript"/>
+        </w:rPr>
+        <w:t>er</w:t>
+      </w:r>
+      <w:r>
+        <w:rPr>
+          <w:rFonts w:ascii="Open Sans" w:hAnsi="Open Sans" w:cs="Open Sans"/>
+        </w:rPr>
+        <w:t xml:space="preserve"> jour épreuves </w:t>
+      </w:r>
+      <w:proofErr w:type="spellStart"/>
+      <w:r>
+        <w:rPr>
+          <w:rFonts w:ascii="Open Sans" w:hAnsi="Open Sans" w:cs="Open Sans"/>
+        </w:rPr>
+        <w:t>static</w:t>
+      </w:r>
+      <w:proofErr w:type="spellEnd"/>
+      <w:r>
+        <w:rPr>
+          <w:rFonts w:ascii="Open Sans" w:hAnsi="Open Sans" w:cs="Open Sans"/>
+        </w:rPr>
+        <w:t xml:space="preserve"> blanches &amp; 2</w:t>
+      </w:r>
+      <w:r>
+        <w:rPr>
+          <w:rFonts w:ascii="Open Sans" w:hAnsi="Open Sans" w:cs="Open Sans"/>
+          <w:vertAlign w:val="superscript"/>
+        </w:rPr>
+        <w:t>e</w:t>
+      </w:r>
+      <w:r>
+        <w:rPr>
+          <w:rFonts w:ascii="Open Sans" w:hAnsi="Open Sans" w:cs="Open Sans"/>
+        </w:rPr>
+        <w:t xml:space="preserve"> jour épreuves </w:t>
+      </w:r>
+      <w:proofErr w:type="spellStart"/>
+      <w:r>
+        <w:rPr>
+          <w:rFonts w:ascii="Open Sans" w:hAnsi="Open Sans" w:cs="Open Sans"/>
+        </w:rPr>
+        <w:t>dynamic</w:t>
+      </w:r>
+      <w:proofErr w:type="spellEnd"/>
+      <w:r>
+        <w:rPr>
+          <w:rFonts w:ascii="Open Sans" w:hAnsi="Open Sans" w:cs="Open Sans"/>
+        </w:rPr>
+        <w:t xml:space="preserve"> et </w:t>
+      </w:r>
+      <w:proofErr w:type="spellStart"/>
+      <w:r>
+        <w:rPr>
+          <w:rFonts w:ascii="Open Sans" w:hAnsi="Open Sans" w:cs="Open Sans"/>
+        </w:rPr>
+        <w:t>reglages</w:t>
+      </w:r>
+      <w:proofErr w:type="spellEnd"/>
+      <w:r>
+        <w:rPr>
+          <w:rFonts w:ascii="Open Sans" w:hAnsi="Open Sans" w:cs="Open Sans"/>
+        </w:rPr>
+        <w:t xml:space="preserve"> </w:t>
+      </w:r>
+    </w:p>
+    <w:p>
+      <w:pPr>
+        <w:pStyle w:val="Paragraphedeliste"/>
+        <w:numPr>
+          <w:ilvl w:val="0"/>
+          <w:numId w:val="8"/>
+        </w:numPr>
+        <w:rPr>
+          <w:rFonts w:ascii="Open Sans" w:hAnsi="Open Sans" w:cs="Open Sans"/>
+        </w:rPr>
+      </w:pPr>
+      <w:r>
+        <w:rPr>
+          <w:rFonts w:ascii="Open Sans" w:hAnsi="Open Sans" w:cs="Open Sans"/>
+          <w:b/>
+        </w:rPr>
+        <w:t>Comment ?</w:t>
+      </w:r>
+      <w:r>
+        <w:rPr>
+          <w:rFonts w:ascii="Open Sans" w:hAnsi="Open Sans" w:cs="Open Sans"/>
+        </w:rPr>
+        <w:t xml:space="preserve"> le premier jour à la plateforme de Bron (prévoir repas du midi et 3B le soir) le deuxième jour à Volvo Saint </w:t>
+      </w:r>
+      <w:proofErr w:type="spellStart"/>
+      <w:r>
+        <w:rPr>
+          <w:rFonts w:ascii="Open Sans" w:hAnsi="Open Sans" w:cs="Open Sans"/>
+        </w:rPr>
+        <w:t>priest</w:t>
+      </w:r>
+      <w:proofErr w:type="spellEnd"/>
+      <w:r>
+        <w:rPr>
+          <w:rFonts w:ascii="Open Sans" w:hAnsi="Open Sans" w:cs="Open Sans"/>
+        </w:rPr>
+        <w:t xml:space="preserve"> (prévoir repas midi) </w:t>
+      </w:r>
+    </w:p>
+    <w:p>
+      <w:pPr>
+        <w:pStyle w:val="Paragraphedeliste"/>
+        <w:numPr>
+          <w:ilvl w:val="0"/>
+          <w:numId w:val="8"/>
+        </w:numPr>
+        <w:rPr>
+          <w:rFonts w:ascii="Open Sans" w:hAnsi="Open Sans" w:cs="Open Sans"/>
+        </w:rPr>
+      </w:pPr>
+      <w:r>
+        <w:rPr>
+          <w:rFonts w:ascii="Open Sans" w:hAnsi="Open Sans" w:cs="Open Sans"/>
+          <w:b/>
+        </w:rPr>
+        <w:t>Pourquoi ?</w:t>
+      </w:r>
+      <w:r>
+        <w:rPr>
+          <w:rFonts w:ascii="Open Sans" w:hAnsi="Open Sans" w:cs="Open Sans"/>
+        </w:rPr>
+        <w:t xml:space="preserve"> Permet de s’entrainer sur le fond et la forme (présentation et organisation du temps et de l’espace (prévoir organisation et présentation du stand) et avoir des retours sur le contenu de nos documents) </w:t>
+      </w:r>
+    </w:p>
     <w:sectPr>
       <w:headerReference w:type="default" r:id="rId8"/>
       <w:footerReference w:type="default" r:id="rId9"/>
@@ -1707,6 +2938,119 @@
 <file path=word/numbering.xml><?xml version="1.0" encoding="utf-8"?>
 <w:numbering xmlns:wpc="http://schemas.microsoft.com/office/word/2010/wordprocessingCanvas" xmlns:cx="http://schemas.microsoft.com/office/drawing/2014/chartex" xmlns:cx1="http://schemas.microsoft.com/office/drawing/2015/9/8/chartex" xmlns:cx2="http://schemas.microsoft.com/office/drawing/2015/10/21/chartex" xmlns:cx3="http://schemas.microsoft.com/office/drawing/2016/5/9/chartex" xmlns:cx4="http://schemas.microsoft.com/office/drawing/2016/5/10/chartex" xmlns:cx5="http://schemas.microsoft.com/office/drawing/2016/5/11/chartex" xmlns:cx6="http://schemas.microsoft.com/office/drawing/2016/5/12/chartex" xmlns:cx7="http://schemas.microsoft.com/office/drawing/2016/5/13/chartex" xmlns:cx8="http://schemas.microsoft.com/office/drawing/2016/5/14/chartex" xmlns:mc="http://schemas.openxmlformats.org/markup-compatibility/2006" xmlns:aink="http://schemas.microsoft.com/office/drawing/2016/ink" xmlns:am3d="http://schemas.microsoft.com/office/drawing/2017/model3d" xmlns:o="urn:schemas-microsoft-com:office:office" xmlns:r="http://schemas.openxmlformats.org/officeDocument/2006/relationships" xmlns:m="http://schemas.openxmlformats.org/officeDocument/2006/math" xmlns:v="urn:schemas-microsoft-com:vml" xmlns:wp14="http://schemas.microsoft.com/office/word/2010/wordprocessingDrawing" xmlns:wp="http://schemas.openxmlformats.org/drawingml/2006/wordprocessingDrawing" xmlns:w10="urn:schemas-microsoft-com:office:word" xmlns:w="http://schemas.openxmlformats.org/wordprocessingml/2006/main" xmlns:w14="http://schemas.microsoft.com/office/word/2010/wordml" xmlns:w15="http://schemas.microsoft.com/office/word/2012/wordml" xmlns:w16cid="http://schemas.microsoft.com/office/word/2016/wordml/cid" xmlns:w16se="http://schemas.microsoft.com/office/word/2015/wordml/symex" xmlns:wpg="http://schemas.microsoft.com/office/word/2010/wordprocessingGroup" xmlns:wpi="http://schemas.microsoft.com/office/word/2010/wordprocessingInk" xmlns:wne="http://schemas.microsoft.com/office/word/2006/wordml" xmlns:wps="http://schemas.microsoft.com/office/word/2010/wordprocessingShape" mc:Ignorable="w14 w15 w16se w16cid wp14">
   <w:abstractNum w:abstractNumId="0" w15:restartNumberingAfterBreak="0">
+    <w:nsid w:val="01971C0A"/>
+    <w:multiLevelType w:val="hybridMultilevel"/>
+    <w:tmpl w:val="A296CEA8"/>
+    <w:lvl w:ilvl="0" w:tplc="040C0005">
+      <w:start w:val="1"/>
+      <w:numFmt w:val="bullet"/>
+      <w:lvlText w:val=""/>
+      <w:lvlJc w:val="left"/>
+      <w:pPr>
+        <w:ind w:left="720" w:hanging="360"/>
+      </w:pPr>
+      <w:rPr>
+        <w:rFonts w:ascii="Wingdings" w:hAnsi="Wingdings" w:hint="default"/>
+      </w:rPr>
+    </w:lvl>
+    <w:lvl w:ilvl="1" w:tplc="040C0003" w:tentative="1">
+      <w:start w:val="1"/>
+      <w:numFmt w:val="bullet"/>
+      <w:lvlText w:val="o"/>
+      <w:lvlJc w:val="left"/>
+      <w:pPr>
+        <w:ind w:left="1440" w:hanging="360"/>
+      </w:pPr>
+      <w:rPr>
+        <w:rFonts w:ascii="Courier New" w:hAnsi="Courier New" w:cs="Courier New" w:hint="default"/>
+      </w:rPr>
+    </w:lvl>
+    <w:lvl w:ilvl="2" w:tplc="040C0005" w:tentative="1">
+      <w:start w:val="1"/>
+      <w:numFmt w:val="bullet"/>
+      <w:lvlText w:val=""/>
+      <w:lvlJc w:val="left"/>
+      <w:pPr>
+        <w:ind w:left="2160" w:hanging="360"/>
+      </w:pPr>
+      <w:rPr>
+        <w:rFonts w:ascii="Wingdings" w:hAnsi="Wingdings" w:hint="default"/>
+      </w:rPr>
+    </w:lvl>
+    <w:lvl w:ilvl="3" w:tplc="040C0001" w:tentative="1">
+      <w:start w:val="1"/>
+      <w:numFmt w:val="bullet"/>
+      <w:lvlText w:val=""/>
+      <w:lvlJc w:val="left"/>
+      <w:pPr>
+        <w:ind w:left="2880" w:hanging="360"/>
+      </w:pPr>
+      <w:rPr>
+        <w:rFonts w:ascii="Symbol" w:hAnsi="Symbol" w:hint="default"/>
+      </w:rPr>
+    </w:lvl>
+    <w:lvl w:ilvl="4" w:tplc="040C0003" w:tentative="1">
+      <w:start w:val="1"/>
+      <w:numFmt w:val="bullet"/>
+      <w:lvlText w:val="o"/>
+      <w:lvlJc w:val="left"/>
+      <w:pPr>
+        <w:ind w:left="3600" w:hanging="360"/>
+      </w:pPr>
+      <w:rPr>
+        <w:rFonts w:ascii="Courier New" w:hAnsi="Courier New" w:cs="Courier New" w:hint="default"/>
+      </w:rPr>
+    </w:lvl>
+    <w:lvl w:ilvl="5" w:tplc="040C0005" w:tentative="1">
+      <w:start w:val="1"/>
+      <w:numFmt w:val="bullet"/>
+      <w:lvlText w:val=""/>
+      <w:lvlJc w:val="left"/>
+      <w:pPr>
+        <w:ind w:left="4320" w:hanging="360"/>
+      </w:pPr>
+      <w:rPr>
+        <w:rFonts w:ascii="Wingdings" w:hAnsi="Wingdings" w:hint="default"/>
+      </w:rPr>
+    </w:lvl>
+    <w:lvl w:ilvl="6" w:tplc="040C0001" w:tentative="1">
+      <w:start w:val="1"/>
+      <w:numFmt w:val="bullet"/>
+      <w:lvlText w:val=""/>
+      <w:lvlJc w:val="left"/>
+      <w:pPr>
+        <w:ind w:left="5040" w:hanging="360"/>
+      </w:pPr>
+      <w:rPr>
+        <w:rFonts w:ascii="Symbol" w:hAnsi="Symbol" w:hint="default"/>
+      </w:rPr>
+    </w:lvl>
+    <w:lvl w:ilvl="7" w:tplc="040C0003" w:tentative="1">
+      <w:start w:val="1"/>
+      <w:numFmt w:val="bullet"/>
+      <w:lvlText w:val="o"/>
+      <w:lvlJc w:val="left"/>
+      <w:pPr>
+        <w:ind w:left="5760" w:hanging="360"/>
+      </w:pPr>
+      <w:rPr>
+        <w:rFonts w:ascii="Courier New" w:hAnsi="Courier New" w:cs="Courier New" w:hint="default"/>
+      </w:rPr>
+    </w:lvl>
+    <w:lvl w:ilvl="8" w:tplc="040C0005" w:tentative="1">
+      <w:start w:val="1"/>
+      <w:numFmt w:val="bullet"/>
+      <w:lvlText w:val=""/>
+      <w:lvlJc w:val="left"/>
+      <w:pPr>
+        <w:ind w:left="6480" w:hanging="360"/>
+      </w:pPr>
+      <w:rPr>
+        <w:rFonts w:ascii="Wingdings" w:hAnsi="Wingdings" w:hint="default"/>
+      </w:rPr>
+    </w:lvl>
+  </w:abstractNum>
+  <w:abstractNum w:abstractNumId="1" w15:restartNumberingAfterBreak="0">
     <w:nsid w:val="01BD4EDE"/>
     <w:multiLevelType w:val="multilevel"/>
     <w:tmpl w:val="E7622B04"/>
@@ -1855,7 +3199,7 @@
       </w:rPr>
     </w:lvl>
   </w:abstractNum>
-  <w:abstractNum w:abstractNumId="1" w15:restartNumberingAfterBreak="0">
+  <w:abstractNum w:abstractNumId="2" w15:restartNumberingAfterBreak="0">
     <w:nsid w:val="15A10670"/>
     <w:multiLevelType w:val="multilevel"/>
     <w:tmpl w:val="309E7D08"/>
@@ -1968,7 +3312,7 @@
       </w:pPr>
     </w:lvl>
   </w:abstractNum>
-  <w:abstractNum w:abstractNumId="2" w15:restartNumberingAfterBreak="0">
+  <w:abstractNum w:abstractNumId="3" w15:restartNumberingAfterBreak="0">
     <w:nsid w:val="1FD56663"/>
     <w:multiLevelType w:val="multilevel"/>
     <w:tmpl w:val="405EDE1E"/>
@@ -2081,7 +3425,7 @@
       </w:pPr>
     </w:lvl>
   </w:abstractNum>
-  <w:abstractNum w:abstractNumId="3" w15:restartNumberingAfterBreak="0">
+  <w:abstractNum w:abstractNumId="4" w15:restartNumberingAfterBreak="0">
     <w:nsid w:val="2B4E0B6D"/>
     <w:multiLevelType w:val="hybridMultilevel"/>
     <w:tmpl w:val="F31E4BAA"/>
@@ -2194,7 +3538,120 @@
       </w:rPr>
     </w:lvl>
   </w:abstractNum>
-  <w:abstractNum w:abstractNumId="4" w15:restartNumberingAfterBreak="0">
+  <w:abstractNum w:abstractNumId="5" w15:restartNumberingAfterBreak="0">
+    <w:nsid w:val="31BC374E"/>
+    <w:multiLevelType w:val="hybridMultilevel"/>
+    <w:tmpl w:val="BD74A7B4"/>
+    <w:lvl w:ilvl="0" w:tplc="040C0005">
+      <w:start w:val="1"/>
+      <w:numFmt w:val="bullet"/>
+      <w:lvlText w:val=""/>
+      <w:lvlJc w:val="left"/>
+      <w:pPr>
+        <w:ind w:left="720" w:hanging="360"/>
+      </w:pPr>
+      <w:rPr>
+        <w:rFonts w:ascii="Wingdings" w:hAnsi="Wingdings" w:hint="default"/>
+      </w:rPr>
+    </w:lvl>
+    <w:lvl w:ilvl="1" w:tplc="040C0003" w:tentative="1">
+      <w:start w:val="1"/>
+      <w:numFmt w:val="bullet"/>
+      <w:lvlText w:val="o"/>
+      <w:lvlJc w:val="left"/>
+      <w:pPr>
+        <w:ind w:left="1440" w:hanging="360"/>
+      </w:pPr>
+      <w:rPr>
+        <w:rFonts w:ascii="Courier New" w:hAnsi="Courier New" w:cs="Courier New" w:hint="default"/>
+      </w:rPr>
+    </w:lvl>
+    <w:lvl w:ilvl="2" w:tplc="040C0005" w:tentative="1">
+      <w:start w:val="1"/>
+      <w:numFmt w:val="bullet"/>
+      <w:lvlText w:val=""/>
+      <w:lvlJc w:val="left"/>
+      <w:pPr>
+        <w:ind w:left="2160" w:hanging="360"/>
+      </w:pPr>
+      <w:rPr>
+        <w:rFonts w:ascii="Wingdings" w:hAnsi="Wingdings" w:hint="default"/>
+      </w:rPr>
+    </w:lvl>
+    <w:lvl w:ilvl="3" w:tplc="040C0001" w:tentative="1">
+      <w:start w:val="1"/>
+      <w:numFmt w:val="bullet"/>
+      <w:lvlText w:val=""/>
+      <w:lvlJc w:val="left"/>
+      <w:pPr>
+        <w:ind w:left="2880" w:hanging="360"/>
+      </w:pPr>
+      <w:rPr>
+        <w:rFonts w:ascii="Symbol" w:hAnsi="Symbol" w:hint="default"/>
+      </w:rPr>
+    </w:lvl>
+    <w:lvl w:ilvl="4" w:tplc="040C0003" w:tentative="1">
+      <w:start w:val="1"/>
+      <w:numFmt w:val="bullet"/>
+      <w:lvlText w:val="o"/>
+      <w:lvlJc w:val="left"/>
+      <w:pPr>
+        <w:ind w:left="3600" w:hanging="360"/>
+      </w:pPr>
+      <w:rPr>
+        <w:rFonts w:ascii="Courier New" w:hAnsi="Courier New" w:cs="Courier New" w:hint="default"/>
+      </w:rPr>
+    </w:lvl>
+    <w:lvl w:ilvl="5" w:tplc="040C0005" w:tentative="1">
+      <w:start w:val="1"/>
+      <w:numFmt w:val="bullet"/>
+      <w:lvlText w:val=""/>
+      <w:lvlJc w:val="left"/>
+      <w:pPr>
+        <w:ind w:left="4320" w:hanging="360"/>
+      </w:pPr>
+      <w:rPr>
+        <w:rFonts w:ascii="Wingdings" w:hAnsi="Wingdings" w:hint="default"/>
+      </w:rPr>
+    </w:lvl>
+    <w:lvl w:ilvl="6" w:tplc="040C0001" w:tentative="1">
+      <w:start w:val="1"/>
+      <w:numFmt w:val="bullet"/>
+      <w:lvlText w:val=""/>
+      <w:lvlJc w:val="left"/>
+      <w:pPr>
+        <w:ind w:left="5040" w:hanging="360"/>
+      </w:pPr>
+      <w:rPr>
+        <w:rFonts w:ascii="Symbol" w:hAnsi="Symbol" w:hint="default"/>
+      </w:rPr>
+    </w:lvl>
+    <w:lvl w:ilvl="7" w:tplc="040C0003" w:tentative="1">
+      <w:start w:val="1"/>
+      <w:numFmt w:val="bullet"/>
+      <w:lvlText w:val="o"/>
+      <w:lvlJc w:val="left"/>
+      <w:pPr>
+        <w:ind w:left="5760" w:hanging="360"/>
+      </w:pPr>
+      <w:rPr>
+        <w:rFonts w:ascii="Courier New" w:hAnsi="Courier New" w:cs="Courier New" w:hint="default"/>
+      </w:rPr>
+    </w:lvl>
+    <w:lvl w:ilvl="8" w:tplc="040C0005" w:tentative="1">
+      <w:start w:val="1"/>
+      <w:numFmt w:val="bullet"/>
+      <w:lvlText w:val=""/>
+      <w:lvlJc w:val="left"/>
+      <w:pPr>
+        <w:ind w:left="6480" w:hanging="360"/>
+      </w:pPr>
+      <w:rPr>
+        <w:rFonts w:ascii="Wingdings" w:hAnsi="Wingdings" w:hint="default"/>
+      </w:rPr>
+    </w:lvl>
+  </w:abstractNum>
+  <w:abstractNum w:abstractNumId="6" w15:restartNumberingAfterBreak="0">
     <w:nsid w:val="496C013D"/>
     <w:multiLevelType w:val="multilevel"/>
     <w:tmpl w:val="3E6C2104"/>
@@ -2343,7 +3800,7 @@
       </w:rPr>
     </w:lvl>
   </w:abstractNum>
-  <w:abstractNum w:abstractNumId="5" w15:restartNumberingAfterBreak="0">
+  <w:abstractNum w:abstractNumId="7" w15:restartNumberingAfterBreak="0">
     <w:nsid w:val="5F1A4204"/>
     <w:multiLevelType w:val="multilevel"/>
     <w:tmpl w:val="BC4AD58A"/>
@@ -2492,7 +3949,7 @@
       </w:rPr>
     </w:lvl>
   </w:abstractNum>
-  <w:abstractNum w:abstractNumId="6" w15:restartNumberingAfterBreak="0">
+  <w:abstractNum w:abstractNumId="8" w15:restartNumberingAfterBreak="0">
     <w:nsid w:val="6F7820E0"/>
     <w:multiLevelType w:val="multilevel"/>
     <w:tmpl w:val="CA4C7A84"/>
@@ -2642,25 +4099,31 @@
     </w:lvl>
   </w:abstractNum>
   <w:num w:numId="1">
+    <w:abstractNumId w:val="2"/>
+  </w:num>
+  <w:num w:numId="2">
+    <w:abstractNumId w:val="3"/>
+  </w:num>
+  <w:num w:numId="3">
+    <w:abstractNumId w:val="8"/>
+  </w:num>
+  <w:num w:numId="4">
+    <w:abstractNumId w:val="7"/>
+  </w:num>
+  <w:num w:numId="5">
+    <w:abstractNumId w:val="6"/>
+  </w:num>
+  <w:num w:numId="6">
     <w:abstractNumId w:val="1"/>
   </w:num>
-  <w:num w:numId="2">
-    <w:abstractNumId w:val="2"/>
-  </w:num>
-  <w:num w:numId="3">
-    <w:abstractNumId w:val="6"/>
-  </w:num>
-  <w:num w:numId="4">
-    <w:abstractNumId w:val="5"/>
-  </w:num>
-  <w:num w:numId="5">
+  <w:num w:numId="7">
     <w:abstractNumId w:val="4"/>
   </w:num>
-  <w:num w:numId="6">
+  <w:num w:numId="8">
     <w:abstractNumId w:val="0"/>
   </w:num>
-  <w:num w:numId="7">
-    <w:abstractNumId w:val="3"/>
+  <w:num w:numId="9">
+    <w:abstractNumId w:val="5"/>
   </w:num>
 </w:numbering>
 </file>
@@ -3212,6 +4675,25 @@
       <w:contextualSpacing/>
     </w:pPr>
   </w:style>
+  <w:style w:type="table" w:styleId="Grilledutableau">
+    <w:name w:val="Table Grid"/>
+    <w:basedOn w:val="TableauNormal"/>
+    <w:uiPriority w:val="39"/>
+    <w:rsid w:val="00120730"/>
+    <w:pPr>
+      <w:spacing w:after="0" w:line="240" w:lineRule="auto"/>
+    </w:pPr>
+    <w:tblPr>
+      <w:tblBorders>
+        <w:top w:val="single" w:sz="4" w:space="0" w:color="auto"/>
+        <w:left w:val="single" w:sz="4" w:space="0" w:color="auto"/>
+        <w:bottom w:val="single" w:sz="4" w:space="0" w:color="auto"/>
+        <w:right w:val="single" w:sz="4" w:space="0" w:color="auto"/>
+        <w:insideH w:val="single" w:sz="4" w:space="0" w:color="auto"/>
+        <w:insideV w:val="single" w:sz="4" w:space="0" w:color="auto"/>
+      </w:tblBorders>
+    </w:tblPr>
+  </w:style>
 </w:styles>
 </file>
 
@@ -3481,7 +4963,7 @@
 </file>
 
 <file path=customXml/itemProps1.xml><?xml version="1.0" encoding="utf-8"?>
-<ds:datastoreItem xmlns:ds="http://schemas.openxmlformats.org/officeDocument/2006/customXml" ds:itemID="{14A6217A-0384-41C4-906D-A92B3267825D}">
+<ds:datastoreItem xmlns:ds="http://schemas.openxmlformats.org/officeDocument/2006/customXml" ds:itemID="{70D9EB55-B672-4517-82E0-B4E03AE3757E}">
   <ds:schemaRefs>
     <ds:schemaRef ds:uri="http://schemas.openxmlformats.org/officeDocument/2006/bibliography"/>
   </ds:schemaRefs>

</xml_diff>